<commit_message>
up bao cao chuong 2
</commit_message>
<xml_diff>
--- a/Bao Cao/Bìa Báo cáo.docx
+++ b/Bao Cao/Bìa Báo cáo.docx
@@ -268,8 +268,18 @@
           <w:szCs w:val="28"/>
         </w:rPr>
         <w:br/>
-        <w:t>SỬ DỤNG CODEIGNITER VÀ REACT NATIVE - REDUX</w:t>
+        <w:t>SỬ DỤNG COD</w:t>
       </w:r>
+      <w:r>
+        <w:rPr>
+          <w:b/>
+          <w:sz w:val="28"/>
+          <w:szCs w:val="28"/>
+        </w:rPr>
+        <w:t>EIGNITER VÀ REACT NATIVE</w:t>
+      </w:r>
+      <w:bookmarkStart w:id="0" w:name="_GoBack"/>
+      <w:bookmarkEnd w:id="0"/>
     </w:p>
     <w:p>
       <w:pPr>
@@ -421,8 +431,6 @@
         </w:rPr>
         <w:t xml:space="preserve"> 2018</w:t>
       </w:r>
-      <w:bookmarkStart w:id="0" w:name="_GoBack"/>
-      <w:bookmarkEnd w:id="0"/>
     </w:p>
     <w:sectPr>
       <w:headerReference w:type="default" r:id="rId8"/>
@@ -1969,7 +1977,7 @@
 </file>
 
 <file path=customXml/itemProps1.xml><?xml version="1.0" encoding="utf-8"?>
-<ds:datastoreItem xmlns:ds="http://schemas.openxmlformats.org/officeDocument/2006/customXml" ds:itemID="{7DD99962-6BAC-4F6C-A87A-67E779ABC267}">
+<ds:datastoreItem xmlns:ds="http://schemas.openxmlformats.org/officeDocument/2006/customXml" ds:itemID="{6DB50D04-60DE-495E-8CC7-69C1D19BB479}">
   <ds:schemaRefs>
     <ds:schemaRef ds:uri="http://schemas.openxmlformats.org/officeDocument/2006/bibliography"/>
   </ds:schemaRefs>

</xml_diff>